<commit_message>
Addeed "fall" in resume
</commit_message>
<xml_diff>
--- a/public/Kris-Acuna-Resume.docx
+++ b/public/Kris-Acuna-Resume.docx
@@ -166,10 +166,16 @@
         <w:tab/>
       </w:r>
       <w:r>
-        <w:tab/>
-      </w:r>
-      <w:r>
-        <w:t xml:space="preserve">Expected: May of 2024 </w:t>
+        <w:t xml:space="preserve">               </w:t>
+      </w:r>
+      <w:r>
+        <w:t xml:space="preserve">Expected: </w:t>
+      </w:r>
+      <w:r>
+        <w:t>Fall</w:t>
+      </w:r>
+      <w:r>
+        <w:t xml:space="preserve"> of 2024 </w:t>
       </w:r>
     </w:p>
     <w:p>
@@ -3022,6 +3028,18 @@
       <w:shd w:val="clear" w:color="auto" w:fill="E1DFDD"/>
     </w:rPr>
   </w:style>
+  <w:style w:type="character" w:styleId="FollowedHyperlink">
+    <w:name w:val="FollowedHyperlink"/>
+    <w:basedOn w:val="DefaultParagraphFont"/>
+    <w:uiPriority w:val="99"/>
+    <w:semiHidden/>
+    <w:unhideWhenUsed/>
+    <w:rsid w:val="00894EAC"/>
+    <w:rPr>
+      <w:color w:val="954F72" w:themeColor="followedHyperlink"/>
+      <w:u w:val="single"/>
+    </w:rPr>
+  </w:style>
 </w:styles>
 </file>
 
@@ -3325,7 +3343,7 @@
 </file>
 
 <file path=customXml/itemProps1.xml><?xml version="1.0" encoding="utf-8"?>
-<ds:datastoreItem xmlns:ds="http://schemas.openxmlformats.org/officeDocument/2006/customXml" ds:itemID="{9AED7510-B088-914D-A587-63BBD01A8BD1}">
+<ds:datastoreItem xmlns:ds="http://schemas.openxmlformats.org/officeDocument/2006/customXml" ds:itemID="{F2C5D1A1-DA5A-CB4D-B43C-442171FF9F28}">
   <ds:schemaRefs>
     <ds:schemaRef ds:uri="http://schemas.openxmlformats.org/officeDocument/2006/bibliography"/>
   </ds:schemaRefs>

</xml_diff>